<commit_message>
update class primitive values
</commit_message>
<xml_diff>
--- a/1-English/Bingo-English-Vocabulary.docx
+++ b/1-English/Bingo-English-Vocabulary.docx
@@ -2089,6 +2089,18 @@
       </w:rPr>
       <w:tab/>
     </w:r>
+    <w:r>
+      <w:rPr>
+        <w:rFonts w:ascii="Times New Roman" w:eastAsia="Times New Roman" w:hAnsi="Times New Roman" w:cs="Times New Roman"/>
+        <w:b/>
+        <w:bCs/>
+        <w:kern w:val="36"/>
+        <w:sz w:val="2"/>
+        <w:szCs w:val="2"/>
+        <w:lang w:eastAsia="pt-BR"/>
+      </w:rPr>
+      <w:tab/>
+    </w:r>
   </w:p>
   <w:p>
     <w:pPr>
@@ -2096,6 +2108,7 @@
         <w:tab w:val="left" w:pos="3000"/>
         <w:tab w:val="left" w:pos="3810"/>
         <w:tab w:val="center" w:pos="4607"/>
+        <w:tab w:val="left" w:pos="7735"/>
       </w:tabs>
       <w:spacing w:before="100" w:beforeAutospacing="1" w:after="100" w:afterAutospacing="1" w:line="240" w:lineRule="auto"/>
       <w:ind w:left="284"/>
@@ -2109,6 +2122,18 @@
         <w:lang w:eastAsia="pt-BR"/>
       </w:rPr>
     </w:pPr>
+    <w:r>
+      <w:rPr>
+        <w:rFonts w:ascii="Times New Roman" w:eastAsia="Times New Roman" w:hAnsi="Times New Roman" w:cs="Times New Roman"/>
+        <w:b/>
+        <w:bCs/>
+        <w:kern w:val="36"/>
+        <w:sz w:val="48"/>
+        <w:szCs w:val="48"/>
+        <w:lang w:eastAsia="pt-BR"/>
+      </w:rPr>
+      <w:tab/>
+    </w:r>
     <w:r>
       <w:rPr>
         <w:rFonts w:ascii="Times New Roman" w:eastAsia="Times New Roman" w:hAnsi="Times New Roman" w:cs="Times New Roman"/>

</xml_diff>